<commit_message>
cập nhật lại kịch bản
</commit_message>
<xml_diff>
--- a/Website/KichbanDOAN.docx
+++ b/Website/KichbanDOAN.docx
@@ -1,6 +1,6 @@
 
 <file path=word/document.xml><?xml version="1.0" encoding="utf-8"?>
-<w:document xmlns:wpc="http://schemas.microsoft.com/office/word/2010/wordprocessingCanvas" xmlns:mc="http://schemas.openxmlformats.org/markup-compatibility/2006" xmlns:o="urn:schemas-microsoft-com:office:office" xmlns:r="http://schemas.openxmlformats.org/officeDocument/2006/relationships" xmlns:m="http://schemas.openxmlformats.org/officeDocument/2006/math" xmlns:v="urn:schemas-microsoft-com:vml" xmlns:wp14="http://schemas.microsoft.com/office/word/2010/wordprocessingDrawing" xmlns:wp="http://schemas.openxmlformats.org/drawingml/2006/wordprocessingDrawing" xmlns:w10="urn:schemas-microsoft-com:office:word" xmlns:w="http://schemas.openxmlformats.org/wordprocessingml/2006/main" xmlns:w14="http://schemas.microsoft.com/office/word/2010/wordml" xmlns:wpg="http://schemas.microsoft.com/office/word/2010/wordprocessingGroup" xmlns:wpi="http://schemas.microsoft.com/office/word/2010/wordprocessingInk" xmlns:wne="http://schemas.microsoft.com/office/word/2006/wordml" xmlns:wps="http://schemas.microsoft.com/office/word/2010/wordprocessingShape" mc:Ignorable="w14 wp14">
+<w:document xmlns:ve="http://schemas.openxmlformats.org/markup-compatibility/2006" xmlns:o="urn:schemas-microsoft-com:office:office" xmlns:r="http://schemas.openxmlformats.org/officeDocument/2006/relationships" xmlns:m="http://schemas.openxmlformats.org/officeDocument/2006/math" xmlns:v="urn:schemas-microsoft-com:vml" xmlns:wp="http://schemas.openxmlformats.org/drawingml/2006/wordprocessingDrawing" xmlns:w10="urn:schemas-microsoft-com:office:word" xmlns:w="http://schemas.openxmlformats.org/wordprocessingml/2006/main" xmlns:wne="http://schemas.microsoft.com/office/word/2006/wordml">
   <w:body>
     <w:p>
       <w:pPr>
@@ -25,7 +25,13 @@
         <w:rPr>
           <w:rFonts w:ascii="Times New Roman" w:hAnsi="Times New Roman" w:cs="Times New Roman"/>
         </w:rPr>
-        <w:t>Cập nhật 1.0 hiển thị sản phẩm (tên sản phẩm, hình ảnh, giá), danh mục sản phẩm, chức năng tìm kím.</w:t>
+        <w:t>Cập nhật 1.0 hiển thị sản phẩm (tên sản phẩm, hình ảnh, giá), danh mục sản phẩ</w:t>
+      </w:r>
+      <w:r>
+        <w:rPr>
+          <w:rFonts w:ascii="Times New Roman" w:hAnsi="Times New Roman" w:cs="Times New Roman"/>
+        </w:rPr>
+        <w:t>m.</w:t>
       </w:r>
     </w:p>
     <w:p>
@@ -38,7 +44,25 @@
         <w:rPr>
           <w:rFonts w:ascii="Times New Roman" w:hAnsi="Times New Roman" w:cs="Times New Roman"/>
         </w:rPr>
-        <w:t>Cập nhật 1.1 Chức năng giỏ hàng, trang quản lý Admin giao diện.</w:t>
+        <w:t>Cập nhật 1.1 Chức năng giỏ hàng</w:t>
+      </w:r>
+      <w:r>
+        <w:rPr>
+          <w:rFonts w:ascii="Times New Roman" w:hAnsi="Times New Roman" w:cs="Times New Roman"/>
+        </w:rPr>
+        <w:t>,</w:t>
+      </w:r>
+      <w:r>
+        <w:rPr>
+          <w:rFonts w:ascii="Times New Roman" w:hAnsi="Times New Roman" w:cs="Times New Roman"/>
+        </w:rPr>
+        <w:t xml:space="preserve"> </w:t>
+      </w:r>
+      <w:r>
+        <w:rPr>
+          <w:rFonts w:ascii="Times New Roman" w:hAnsi="Times New Roman" w:cs="Times New Roman"/>
+        </w:rPr>
+        <w:t>chức năng tìm kiếm.</w:t>
       </w:r>
     </w:p>
     <w:p>
@@ -51,7 +75,13 @@
         <w:rPr>
           <w:rFonts w:ascii="Times New Roman" w:hAnsi="Times New Roman" w:cs="Times New Roman"/>
         </w:rPr>
-        <w:t>Cập nhật 1.2 Cập nhật tính năng thanh toán, quản lý mặc hàng và sảng phẩm.</w:t>
+        <w:t>Cập nhật 1.2 Cập nhậ</w:t>
+      </w:r>
+      <w:r>
+        <w:rPr>
+          <w:rFonts w:ascii="Times New Roman" w:hAnsi="Times New Roman" w:cs="Times New Roman"/>
+        </w:rPr>
+        <w:t>t tính năng thanh toán</w:t>
       </w:r>
     </w:p>
     <w:p>
@@ -64,7 +94,44 @@
         <w:rPr>
           <w:rFonts w:ascii="Times New Roman" w:hAnsi="Times New Roman" w:cs="Times New Roman"/>
         </w:rPr>
-        <w:t>Cập nhật 2.0 Cập nhật tính năng quản lý hóa đơn (trạng thái – bổ xung dòng trạng thái cho hóa đơn – xử lý bởi Admin</w:t>
+        <w:t>Cập nhật 2.0</w:t>
+      </w:r>
+      <w:r>
+        <w:rPr>
+          <w:rFonts w:ascii="Times New Roman" w:hAnsi="Times New Roman" w:cs="Times New Roman"/>
+        </w:rPr>
+        <w:t xml:space="preserve"> trang quản lý Admin giao diện,</w:t>
+      </w:r>
+      <w:r>
+        <w:rPr>
+          <w:rFonts w:ascii="Times New Roman" w:hAnsi="Times New Roman" w:cs="Times New Roman"/>
+        </w:rPr>
+        <w:t xml:space="preserve"> </w:t>
+      </w:r>
+      <w:r>
+        <w:rPr>
+          <w:rFonts w:ascii="Times New Roman" w:hAnsi="Times New Roman" w:cs="Times New Roman"/>
+        </w:rPr>
+        <w:t>quản lý mặt hàng và sản phẩm</w:t>
+      </w:r>
+    </w:p>
+    <w:p>
+      <w:pPr>
+        <w:rPr>
+          <w:rFonts w:ascii="Times New Roman" w:hAnsi="Times New Roman" w:cs="Times New Roman"/>
+        </w:rPr>
+      </w:pPr>
+      <w:r>
+        <w:rPr>
+          <w:rFonts w:ascii="Times New Roman" w:hAnsi="Times New Roman" w:cs="Times New Roman"/>
+        </w:rPr>
+        <w:t>Cập nhật 2.1</w:t>
+      </w:r>
+      <w:r>
+        <w:rPr>
+          <w:rFonts w:ascii="Times New Roman" w:hAnsi="Times New Roman" w:cs="Times New Roman"/>
+        </w:rPr>
+        <w:t xml:space="preserve"> Cập nhật tính năng quản lý hóa đơn (trạng thái – bổ xung dòng trạng thái cho hóa đơn – xử lý bởi Admin</w:t>
       </w:r>
       <w:bookmarkStart w:id="0" w:name="_GoBack"/>
       <w:bookmarkEnd w:id="0"/>
@@ -73,6 +140,12 @@
           <w:rFonts w:ascii="Times New Roman" w:hAnsi="Times New Roman" w:cs="Times New Roman"/>
         </w:rPr>
         <w:t>)</w:t>
+      </w:r>
+      <w:r>
+        <w:rPr>
+          <w:rFonts w:ascii="Times New Roman" w:hAnsi="Times New Roman" w:cs="Times New Roman"/>
+        </w:rPr>
+        <w:t xml:space="preserve">, </w:t>
       </w:r>
     </w:p>
     <w:sectPr>
@@ -86,7 +159,7 @@
 </file>
 
 <file path=word/styles.xml><?xml version="1.0" encoding="utf-8"?>
-<w:styles xmlns:mc="http://schemas.openxmlformats.org/markup-compatibility/2006" xmlns:r="http://schemas.openxmlformats.org/officeDocument/2006/relationships" xmlns:w="http://schemas.openxmlformats.org/wordprocessingml/2006/main" xmlns:w14="http://schemas.microsoft.com/office/word/2010/wordml" mc:Ignorable="w14">
+<w:styles xmlns:r="http://schemas.openxmlformats.org/officeDocument/2006/relationships" xmlns:w="http://schemas.openxmlformats.org/wordprocessingml/2006/main">
   <w:docDefaults>
     <w:rPrDefault>
       <w:rPr>
@@ -244,6 +317,7 @@
   <w:style w:type="paragraph" w:default="1" w:styleId="Normal">
     <w:name w:val="Normal"/>
     <w:qFormat/>
+    <w:rsid w:val="0065451B"/>
   </w:style>
   <w:style w:type="character" w:default="1" w:styleId="DefaultParagraphFont">
     <w:name w:val="Default Paragraph Font"/>
@@ -256,6 +330,7 @@
     <w:uiPriority w:val="99"/>
     <w:semiHidden/>
     <w:unhideWhenUsed/>
+    <w:qFormat/>
     <w:tblPr>
       <w:tblInd w:w="0" w:type="dxa"/>
       <w:tblCellMar>

</xml_diff>

<commit_message>
thêm vị trí div để hiển thị
</commit_message>
<xml_diff>
--- a/Website/KichbanDOAN.docx
+++ b/Website/KichbanDOAN.docx
@@ -82,6 +82,12 @@
           <w:rFonts w:ascii="Times New Roman" w:hAnsi="Times New Roman" w:cs="Times New Roman"/>
         </w:rPr>
         <w:t>t tính năng thanh toán</w:t>
+      </w:r>
+      <w:r>
+        <w:rPr>
+          <w:rFonts w:ascii="Times New Roman" w:hAnsi="Times New Roman" w:cs="Times New Roman"/>
+        </w:rPr>
+        <w:t>.</w:t>
       </w:r>
     </w:p>
     <w:p>

</xml_diff>